<commit_message>
minor fix in explaination
</commit_message>
<xml_diff>
--- a/lab7/Explaination.docx
+++ b/lab7/Explaination.docx
@@ -61,7 +61,42 @@
           <w:b/>
           <w:bCs/>
         </w:rPr>
-        <w:t>Input and Output generation:</w:t>
+        <w:t xml:space="preserve">Taking </w:t>
+      </w:r>
+      <w:r>
+        <w:rPr>
+          <w:b/>
+          <w:bCs/>
+        </w:rPr>
+        <w:t>Input and</w:t>
+      </w:r>
+      <w:r>
+        <w:rPr>
+          <w:b/>
+          <w:bCs/>
+        </w:rPr>
+        <w:t xml:space="preserve"> Generating</w:t>
+      </w:r>
+      <w:r>
+        <w:rPr>
+          <w:b/>
+          <w:bCs/>
+        </w:rPr>
+        <w:t xml:space="preserve"> Outp</w:t>
+      </w:r>
+      <w:r>
+        <w:rPr>
+          <w:b/>
+          <w:bCs/>
+        </w:rPr>
+        <w:t>u</w:t>
+      </w:r>
+      <w:r>
+        <w:rPr>
+          <w:b/>
+          <w:bCs/>
+        </w:rPr>
+        <w:t>t:</w:t>
       </w:r>
       <w:r>
         <w:t xml:space="preserve"> </w:t>
@@ -1617,7 +1652,6 @@
   <w:style w:type="character" w:default="1" w:styleId="DefaultParagraphFont">
     <w:name w:val="Default Paragraph Font"/>
     <w:uiPriority w:val="1"/>
-    <w:semiHidden/>
     <w:unhideWhenUsed/>
   </w:style>
   <w:style w:type="table" w:default="1" w:styleId="TableNormal">

</xml_diff>